<commit_message>
Update documents and change reply message format
</commit_message>
<xml_diff>
--- a/Docs/QQ聊天机器人用户文档.docx
+++ b/Docs/QQ聊天机器人用户文档.docx
@@ -2971,6 +2971,46 @@
     </w:p>
     <w:p>
       <w:pPr>
+        <w:rPr>
+          <w:rFonts w:ascii="宋体" w:eastAsia="宋体" w:hAnsi="宋体" w:hint="eastAsia"/>
+        </w:rPr>
+      </w:pPr>
+      <w:r>
+        <w:rPr>
+          <w:rFonts w:ascii="宋体" w:eastAsia="宋体" w:hAnsi="宋体" w:hint="eastAsia"/>
+        </w:rPr>
+        <w:t>开发者个人</w:t>
+      </w:r>
+      <w:proofErr w:type="spellStart"/>
+      <w:r>
+        <w:rPr>
+          <w:rFonts w:ascii="宋体" w:eastAsia="宋体" w:hAnsi="宋体" w:hint="eastAsia"/>
+        </w:rPr>
+        <w:t>G</w:t>
+      </w:r>
+      <w:r>
+        <w:rPr>
+          <w:rFonts w:ascii="宋体" w:eastAsia="宋体" w:hAnsi="宋体"/>
+        </w:rPr>
+        <w:t>ithub</w:t>
+      </w:r>
+      <w:proofErr w:type="spellEnd"/>
+      <w:r>
+        <w:rPr>
+          <w:rFonts w:ascii="宋体" w:eastAsia="宋体" w:hAnsi="宋体" w:hint="eastAsia"/>
+        </w:rPr>
+        <w:t>主页：</w:t>
+      </w:r>
+    </w:p>
+    <w:p>
+      <w:pPr>
+        <w:rPr>
+          <w:rFonts w:ascii="宋体" w:eastAsia="宋体" w:hAnsi="宋体"/>
+        </w:rPr>
+      </w:pPr>
+    </w:p>
+    <w:p>
+      <w:pPr>
         <w:pStyle w:val="1"/>
         <w:rPr>
           <w:rFonts w:ascii="宋体" w:eastAsia="宋体" w:hAnsi="宋体"/>
@@ -3389,7 +3429,6 @@
           <w:rFonts w:ascii="KaiTi" w:eastAsia="KaiTi" w:hAnsi="KaiTi" w:hint="eastAsia"/>
           <w:szCs w:val="21"/>
         </w:rPr>
-        <w:lastRenderedPageBreak/>
         <w:t>敌人：&lt;敌人种类</w:t>
       </w:r>
       <w:r>
@@ -4551,12 +4590,6 @@
           <w:rFonts w:ascii="KaiTi" w:eastAsia="KaiTi" w:hAnsi="KaiTi"/>
         </w:rPr>
         <w:br/>
-      </w:r>
-      <w:r>
-        <w:rPr>
-          <w:rFonts w:ascii="KaiTi" w:eastAsia="KaiTi" w:hAnsi="KaiTi"/>
-        </w:rPr>
-        <w:lastRenderedPageBreak/>
         <w:t>巨人战舰：</w:t>
       </w:r>
       <w:r>
@@ -11345,6 +11378,12 @@
         </w:rPr>
         <w:t>；</w:t>
       </w:r>
+      <w:r>
+        <w:rPr>
+          <w:rFonts w:ascii="宋体" w:eastAsia="宋体" w:hAnsi="宋体"/>
+        </w:rPr>
+        <w:t xml:space="preserve"> </w:t>
+      </w:r>
     </w:p>
     <w:p>
       <w:pPr>
@@ -11369,9 +11408,15 @@
       </w:r>
       <w:r>
         <w:rPr>
-          <w:rFonts w:ascii="宋体" w:eastAsia="宋体" w:hAnsi="宋体"/>
-        </w:rPr>
-        <w:t>”Mag P</w:t>
+          <w:rFonts w:ascii="宋体" w:eastAsia="宋体" w:hAnsi="宋体" w:hint="eastAsia"/>
+        </w:rPr>
+        <w:t>“</w:t>
+      </w:r>
+      <w:r>
+        <w:rPr>
+          <w:rFonts w:ascii="宋体" w:eastAsia="宋体" w:hAnsi="宋体"/>
+        </w:rPr>
+        <w:t>Mag P</w:t>
       </w:r>
       <w:r>
         <w:rPr>
@@ -11379,19 +11424,35 @@
         </w:rPr>
         <w:t>头</w:t>
       </w:r>
-      <w:proofErr w:type="gramStart"/>
       <w:r>
         <w:rPr>
           <w:rFonts w:ascii="宋体" w:eastAsia="宋体" w:hAnsi="宋体"/>
         </w:rPr>
         <w:t>”</w:t>
       </w:r>
-      <w:proofErr w:type="gramEnd"/>
-      <w:r>
-        <w:rPr>
-          <w:rFonts w:ascii="宋体" w:eastAsia="宋体" w:hAnsi="宋体" w:hint="eastAsia"/>
-        </w:rPr>
-        <w:t>；</w:t>
+      <w:r>
+        <w:rPr>
+          <w:rFonts w:ascii="宋体" w:eastAsia="宋体" w:hAnsi="宋体" w:hint="eastAsia"/>
+        </w:rPr>
+        <w:t>或“</w:t>
+      </w:r>
+      <w:r>
+        <w:rPr>
+          <w:rFonts w:ascii="宋体" w:eastAsia="宋体" w:hAnsi="宋体"/>
+        </w:rPr>
+        <w:t>Mag</w:t>
+      </w:r>
+      <w:r>
+        <w:rPr>
+          <w:rFonts w:ascii="宋体" w:eastAsia="宋体" w:hAnsi="宋体" w:hint="eastAsia"/>
+        </w:rPr>
+        <w:t>头</w:t>
+      </w:r>
+      <w:r>
+        <w:rPr>
+          <w:rFonts w:ascii="宋体" w:eastAsia="宋体" w:hAnsi="宋体" w:hint="eastAsia"/>
+        </w:rPr>
+        <w:t>”；</w:t>
       </w:r>
     </w:p>
     <w:p>
@@ -11419,7 +11480,19 @@
         <w:rPr>
           <w:rFonts w:ascii="宋体" w:eastAsia="宋体" w:hAnsi="宋体" w:hint="eastAsia"/>
         </w:rPr>
-        <w:t>。</w:t>
+        <w:t>或“</w:t>
+      </w:r>
+      <w:r>
+        <w:rPr>
+          <w:rFonts w:ascii="宋体" w:eastAsia="宋体" w:hAnsi="宋体" w:hint="eastAsia"/>
+        </w:rPr>
+        <w:t>磁妹头</w:t>
+      </w:r>
+      <w:r>
+        <w:rPr>
+          <w:rFonts w:ascii="宋体" w:eastAsia="宋体" w:hAnsi="宋体" w:hint="eastAsia"/>
+        </w:rPr>
+        <w:t>”。</w:t>
       </w:r>
     </w:p>
     <w:p/>
@@ -12712,7 +12785,7 @@
     <w:p>
       <w:pPr>
         <w:rPr>
-          <w:rFonts w:ascii="宋体" w:eastAsia="宋体" w:hAnsi="宋体" w:hint="eastAsia"/>
+          <w:rFonts w:ascii="宋体" w:eastAsia="宋体" w:hAnsi="宋体"/>
         </w:rPr>
       </w:pPr>
       <w:r>
@@ -12806,7 +12879,7 @@
     <w:p>
       <w:pPr>
         <w:rPr>
-          <w:rFonts w:ascii="宋体" w:eastAsia="宋体" w:hAnsi="宋体" w:hint="eastAsia"/>
+          <w:rFonts w:ascii="宋体" w:eastAsia="宋体" w:hAnsi="宋体"/>
         </w:rPr>
       </w:pPr>
       <w:proofErr w:type="gramStart"/>

</xml_diff>